<commit_message>
Update 3. Actividades de Garantía de Calidad-Version2-Quality Tech.docx
</commit_message>
<xml_diff>
--- a/Versión 2/Documentación/3. Actividades de Garantía de Calidad-Version2-Quality Tech.docx
+++ b/Versión 2/Documentación/3. Actividades de Garantía de Calidad-Version2-Quality Tech.docx
@@ -690,7 +690,7 @@
           <w:color w:val="CCCCCC"/>
           <w:sz w:val="21"/>
           <w:szCs w:val="21"/>
-          <w:lang w:val="en-US" w:eastAsia="es-419"/>
+          <w:lang w:val="es-419" w:eastAsia="es-419"/>
         </w:rPr>
       </w:pPr>
       <w:r>
@@ -699,7 +699,7 @@
           <w:color w:val="808080"/>
           <w:sz w:val="21"/>
           <w:szCs w:val="21"/>
-          <w:lang w:val="en-US" w:eastAsia="es-419"/>
+          <w:lang w:val="es-419" w:eastAsia="es-419"/>
         </w:rPr>
         <w:lastRenderedPageBreak/>
         <w:t>&lt;!</w:t>
@@ -710,7 +710,7 @@
           <w:color w:val="569CD6"/>
           <w:sz w:val="21"/>
           <w:szCs w:val="21"/>
-          <w:lang w:val="en-US" w:eastAsia="es-419"/>
+          <w:lang w:val="es-419" w:eastAsia="es-419"/>
         </w:rPr>
         <w:t>DOCTYPE</w:t>
       </w:r>
@@ -720,27 +720,29 @@
           <w:color w:val="CCCCCC"/>
           <w:sz w:val="21"/>
           <w:szCs w:val="21"/>
-          <w:lang w:val="en-US" w:eastAsia="es-419"/>
+          <w:lang w:val="es-419" w:eastAsia="es-419"/>
         </w:rPr>
         <w:t xml:space="preserve"> </w:t>
       </w:r>
+      <w:proofErr w:type="spellStart"/>
       <w:r>
         <w:rPr>
           <w:rFonts w:ascii="Consolas" w:eastAsia="Times New Roman" w:hAnsi="Consolas" w:cs="Times New Roman"/>
           <w:color w:val="9CDCFE"/>
           <w:sz w:val="21"/>
           <w:szCs w:val="21"/>
-          <w:lang w:val="en-US" w:eastAsia="es-419"/>
+          <w:lang w:val="es-419" w:eastAsia="es-419"/>
         </w:rPr>
         <w:t>html</w:t>
       </w:r>
+      <w:proofErr w:type="spellEnd"/>
       <w:r>
         <w:rPr>
           <w:rFonts w:ascii="Consolas" w:eastAsia="Times New Roman" w:hAnsi="Consolas" w:cs="Times New Roman"/>
           <w:color w:val="808080"/>
           <w:sz w:val="21"/>
           <w:szCs w:val="21"/>
-          <w:lang w:val="en-US" w:eastAsia="es-419"/>
+          <w:lang w:val="es-419" w:eastAsia="es-419"/>
         </w:rPr>
         <w:t>&gt;</w:t>
       </w:r>
@@ -754,7 +756,7 @@
           <w:color w:val="CCCCCC"/>
           <w:sz w:val="21"/>
           <w:szCs w:val="21"/>
-          <w:lang w:val="en-US" w:eastAsia="es-419"/>
+          <w:lang w:val="es-419" w:eastAsia="es-419"/>
         </w:rPr>
       </w:pPr>
       <w:r>
@@ -763,47 +765,51 @@
           <w:color w:val="808080"/>
           <w:sz w:val="21"/>
           <w:szCs w:val="21"/>
-          <w:lang w:val="en-US" w:eastAsia="es-419"/>
+          <w:lang w:val="es-419" w:eastAsia="es-419"/>
         </w:rPr>
         <w:t>&lt;</w:t>
       </w:r>
+      <w:proofErr w:type="spellStart"/>
       <w:r>
         <w:rPr>
           <w:rFonts w:ascii="Consolas" w:eastAsia="Times New Roman" w:hAnsi="Consolas" w:cs="Times New Roman"/>
           <w:color w:val="569CD6"/>
           <w:sz w:val="21"/>
           <w:szCs w:val="21"/>
-          <w:lang w:val="en-US" w:eastAsia="es-419"/>
+          <w:lang w:val="es-419" w:eastAsia="es-419"/>
         </w:rPr>
         <w:t>html</w:t>
       </w:r>
-      <w:r>
-        <w:rPr>
-          <w:rFonts w:ascii="Consolas" w:eastAsia="Times New Roman" w:hAnsi="Consolas" w:cs="Times New Roman"/>
-          <w:color w:val="CCCCCC"/>
-          <w:sz w:val="21"/>
-          <w:szCs w:val="21"/>
-          <w:lang w:val="en-US" w:eastAsia="es-419"/>
+      <w:proofErr w:type="spellEnd"/>
+      <w:r>
+        <w:rPr>
+          <w:rFonts w:ascii="Consolas" w:eastAsia="Times New Roman" w:hAnsi="Consolas" w:cs="Times New Roman"/>
+          <w:color w:val="CCCCCC"/>
+          <w:sz w:val="21"/>
+          <w:szCs w:val="21"/>
+          <w:lang w:val="es-419" w:eastAsia="es-419"/>
         </w:rPr>
         <w:t xml:space="preserve"> </w:t>
       </w:r>
+      <w:proofErr w:type="spellStart"/>
       <w:r>
         <w:rPr>
           <w:rFonts w:ascii="Consolas" w:eastAsia="Times New Roman" w:hAnsi="Consolas" w:cs="Times New Roman"/>
           <w:color w:val="9CDCFE"/>
           <w:sz w:val="21"/>
           <w:szCs w:val="21"/>
-          <w:lang w:val="en-US" w:eastAsia="es-419"/>
+          <w:lang w:val="es-419" w:eastAsia="es-419"/>
         </w:rPr>
         <w:t>lang</w:t>
       </w:r>
-      <w:r>
-        <w:rPr>
-          <w:rFonts w:ascii="Consolas" w:eastAsia="Times New Roman" w:hAnsi="Consolas" w:cs="Times New Roman"/>
-          <w:color w:val="CCCCCC"/>
-          <w:sz w:val="21"/>
-          <w:szCs w:val="21"/>
-          <w:lang w:val="en-US" w:eastAsia="es-419"/>
+      <w:proofErr w:type="spellEnd"/>
+      <w:r>
+        <w:rPr>
+          <w:rFonts w:ascii="Consolas" w:eastAsia="Times New Roman" w:hAnsi="Consolas" w:cs="Times New Roman"/>
+          <w:color w:val="CCCCCC"/>
+          <w:sz w:val="21"/>
+          <w:szCs w:val="21"/>
+          <w:lang w:val="es-419" w:eastAsia="es-419"/>
         </w:rPr>
         <w:t>=</w:t>
       </w:r>
@@ -813,7 +819,7 @@
           <w:color w:val="CE9178"/>
           <w:sz w:val="21"/>
           <w:szCs w:val="21"/>
-          <w:lang w:val="en-US" w:eastAsia="es-419"/>
+          <w:lang w:val="es-419" w:eastAsia="es-419"/>
         </w:rPr>
         <w:t>"es"</w:t>
       </w:r>
@@ -823,7 +829,7 @@
           <w:color w:val="808080"/>
           <w:sz w:val="21"/>
           <w:szCs w:val="21"/>
-          <w:lang w:val="en-US" w:eastAsia="es-419"/>
+          <w:lang w:val="es-419" w:eastAsia="es-419"/>
         </w:rPr>
         <w:t>&gt;</w:t>
       </w:r>
@@ -837,7 +843,7 @@
           <w:color w:val="CCCCCC"/>
           <w:sz w:val="21"/>
           <w:szCs w:val="21"/>
-          <w:lang w:val="en-US" w:eastAsia="es-419"/>
+          <w:lang w:val="es-419" w:eastAsia="es-419"/>
         </w:rPr>
       </w:pPr>
     </w:p>
@@ -7633,7 +7639,7 @@
           <w:color w:val="CCCCCC"/>
           <w:sz w:val="21"/>
           <w:szCs w:val="21"/>
-          <w:lang w:val="es-419" w:eastAsia="es-419"/>
+          <w:lang w:val="en-US" w:eastAsia="es-419"/>
         </w:rPr>
       </w:pPr>
       <w:proofErr w:type="spellStart"/>
@@ -7644,7 +7650,7 @@
           <w:color w:val="9CDCFE"/>
           <w:sz w:val="21"/>
           <w:szCs w:val="21"/>
-          <w:lang w:val="es-419" w:eastAsia="es-419"/>
+          <w:lang w:val="en-US" w:eastAsia="es-419"/>
         </w:rPr>
         <w:lastRenderedPageBreak/>
         <w:t>palabras</w:t>
@@ -7655,7 +7661,7 @@
           <w:color w:val="CCCCCC"/>
           <w:sz w:val="21"/>
           <w:szCs w:val="21"/>
-          <w:lang w:val="es-419" w:eastAsia="es-419"/>
+          <w:lang w:val="en-US" w:eastAsia="es-419"/>
         </w:rPr>
         <w:t>.</w:t>
       </w:r>
@@ -7665,7 +7671,7 @@
           <w:color w:val="DCDCAA"/>
           <w:sz w:val="21"/>
           <w:szCs w:val="21"/>
-          <w:lang w:val="es-419" w:eastAsia="es-419"/>
+          <w:lang w:val="en-US" w:eastAsia="es-419"/>
         </w:rPr>
         <w:t>forEach</w:t>
       </w:r>
@@ -7677,29 +7683,27 @@
           <w:color w:val="CCCCCC"/>
           <w:sz w:val="21"/>
           <w:szCs w:val="21"/>
-          <w:lang w:val="es-419" w:eastAsia="es-419"/>
+          <w:lang w:val="en-US" w:eastAsia="es-419"/>
         </w:rPr>
         <w:t>(</w:t>
       </w:r>
-      <w:proofErr w:type="spellStart"/>
       <w:r>
         <w:rPr>
           <w:rFonts w:ascii="Consolas" w:eastAsia="Times New Roman" w:hAnsi="Consolas" w:cs="Times New Roman"/>
           <w:color w:val="569CD6"/>
           <w:sz w:val="21"/>
           <w:szCs w:val="21"/>
-          <w:lang w:val="es-419" w:eastAsia="es-419"/>
+          <w:lang w:val="en-US" w:eastAsia="es-419"/>
         </w:rPr>
         <w:t>function</w:t>
       </w:r>
-      <w:proofErr w:type="spellEnd"/>
-      <w:r>
-        <w:rPr>
-          <w:rFonts w:ascii="Consolas" w:eastAsia="Times New Roman" w:hAnsi="Consolas" w:cs="Times New Roman"/>
-          <w:color w:val="CCCCCC"/>
-          <w:sz w:val="21"/>
-          <w:szCs w:val="21"/>
-          <w:lang w:val="es-419" w:eastAsia="es-419"/>
+      <w:r>
+        <w:rPr>
+          <w:rFonts w:ascii="Consolas" w:eastAsia="Times New Roman" w:hAnsi="Consolas" w:cs="Times New Roman"/>
+          <w:color w:val="CCCCCC"/>
+          <w:sz w:val="21"/>
+          <w:szCs w:val="21"/>
+          <w:lang w:val="en-US" w:eastAsia="es-419"/>
         </w:rPr>
         <w:t>(</w:t>
       </w:r>
@@ -7709,7 +7713,7 @@
           <w:color w:val="9CDCFE"/>
           <w:sz w:val="21"/>
           <w:szCs w:val="21"/>
-          <w:lang w:val="es-419" w:eastAsia="es-419"/>
+          <w:lang w:val="en-US" w:eastAsia="es-419"/>
         </w:rPr>
         <w:t>p</w:t>
       </w:r>
@@ -7719,7 +7723,7 @@
           <w:color w:val="CCCCCC"/>
           <w:sz w:val="21"/>
           <w:szCs w:val="21"/>
-          <w:lang w:val="es-419" w:eastAsia="es-419"/>
+          <w:lang w:val="en-US" w:eastAsia="es-419"/>
         </w:rPr>
         <w:t>) {</w:t>
       </w:r>
@@ -13996,7 +14000,19 @@
               <w:rPr>
                 <w:rFonts w:ascii="Calibri" w:eastAsia="Times New Roman" w:hAnsi="Calibri" w:cs="Calibri"/>
               </w:rPr>
-              <w:t xml:space="preserve">ntrada del nombre al iniciar el juego </w:t>
+              <w:t xml:space="preserve">ntrada </w:t>
+            </w:r>
+            <w:r>
+              <w:rPr>
+                <w:rFonts w:ascii="Calibri" w:eastAsia="Times New Roman" w:hAnsi="Calibri" w:cs="Calibri"/>
+              </w:rPr>
+              <w:t xml:space="preserve">del doctor </w:t>
+            </w:r>
+            <w:r>
+              <w:rPr>
+                <w:rFonts w:ascii="Calibri" w:eastAsia="Times New Roman" w:hAnsi="Calibri" w:cs="Calibri"/>
+              </w:rPr>
+              <w:t xml:space="preserve">al juego </w:t>
             </w:r>
           </w:p>
         </w:tc>
@@ -14042,7 +14058,34 @@
               <w:rPr>
                 <w:rFonts w:ascii="Calibri" w:eastAsia="Times New Roman" w:hAnsi="Calibri" w:cs="Calibri"/>
               </w:rPr>
-              <w:t>  Se espera probar el correcto funcionamiento de la aplicación al dejar el campo del nombre en blanco, con el objetivo de ver cómo responde ante un campo vacío.</w:t>
+              <w:t xml:space="preserve">  Se espera probar el correcto funcionamiento de la aplicación al dejar el campo del </w:t>
+            </w:r>
+            <w:r>
+              <w:rPr>
+                <w:rFonts w:ascii="Calibri" w:eastAsia="Times New Roman" w:hAnsi="Calibri" w:cs="Calibri"/>
+              </w:rPr>
+              <w:t xml:space="preserve">correo y </w:t>
+            </w:r>
+            <w:proofErr w:type="spellStart"/>
+            <w:r>
+              <w:rPr>
+                <w:rFonts w:ascii="Calibri" w:eastAsia="Times New Roman" w:hAnsi="Calibri" w:cs="Calibri"/>
+              </w:rPr>
+              <w:t>contrase</w:t>
+            </w:r>
+            <w:r>
+              <w:rPr>
+                <w:rFonts w:ascii="Calibri" w:eastAsia="Times New Roman" w:hAnsi="Calibri" w:cs="Calibri"/>
+                <w:lang w:val="es-US"/>
+              </w:rPr>
+              <w:t>ña</w:t>
+            </w:r>
+            <w:proofErr w:type="spellEnd"/>
+            <w:r>
+              <w:rPr>
+                <w:rFonts w:ascii="Calibri" w:eastAsia="Times New Roman" w:hAnsi="Calibri" w:cs="Calibri"/>
+              </w:rPr>
+              <w:t xml:space="preserve"> en blanco, con el objetivo de ver cómo responde ante un campo vacío.</w:t>
             </w:r>
           </w:p>
           <w:p>
@@ -14165,7 +14208,21 @@
                 <w:rFonts w:ascii="Calibri" w:eastAsia="Times New Roman" w:hAnsi="Calibri" w:cs="Calibri"/>
                 <w:lang w:val="es-EC"/>
               </w:rPr>
-              <w:t>Dar clic en el campo “Tu nombre”</w:t>
+              <w:t>Dar clic en el campo “</w:t>
+            </w:r>
+            <w:r>
+              <w:rPr>
+                <w:rFonts w:ascii="Calibri" w:eastAsia="Times New Roman" w:hAnsi="Calibri" w:cs="Calibri"/>
+                <w:lang w:val="es-EC"/>
+              </w:rPr>
+              <w:t>Correo y Contraseña</w:t>
+            </w:r>
+            <w:r>
+              <w:rPr>
+                <w:rFonts w:ascii="Calibri" w:eastAsia="Times New Roman" w:hAnsi="Calibri" w:cs="Calibri"/>
+                <w:lang w:val="es-EC"/>
+              </w:rPr>
+              <w:t>”</w:t>
             </w:r>
             <w:r>
               <w:rPr>
@@ -14236,7 +14293,21 @@
                 <w:rFonts w:ascii="Calibri" w:eastAsia="Times New Roman" w:hAnsi="Calibri" w:cs="Calibri"/>
                 <w:lang w:val="es-EC"/>
               </w:rPr>
-              <w:t xml:space="preserve"> en el botón “Iniciar Juego”</w:t>
+              <w:t xml:space="preserve"> en el botón “Iniciar </w:t>
+            </w:r>
+            <w:r>
+              <w:rPr>
+                <w:rFonts w:ascii="Calibri" w:eastAsia="Times New Roman" w:hAnsi="Calibri" w:cs="Calibri"/>
+                <w:lang w:val="es-EC"/>
+              </w:rPr>
+              <w:t>Sesión</w:t>
+            </w:r>
+            <w:r>
+              <w:rPr>
+                <w:rFonts w:ascii="Calibri" w:eastAsia="Times New Roman" w:hAnsi="Calibri" w:cs="Calibri"/>
+                <w:lang w:val="es-EC"/>
+              </w:rPr>
+              <w:t>”</w:t>
             </w:r>
             <w:r>
               <w:rPr>
@@ -14332,7 +14403,19 @@
               <w:rPr>
                 <w:rFonts w:ascii="Calibri" w:eastAsia="Times New Roman" w:hAnsi="Calibri" w:cs="Calibri"/>
               </w:rPr>
-              <w:t>o debería iniciar y se presentaría una ventana indicando un mensaje de error que solicite el ingreso del nombre.</w:t>
+              <w:t>o debería iniciar y se presentaría una ventana indicando un mensaje de error que solicite</w:t>
+            </w:r>
+            <w:r>
+              <w:rPr>
+                <w:rFonts w:ascii="Calibri" w:eastAsia="Times New Roman" w:hAnsi="Calibri" w:cs="Calibri"/>
+              </w:rPr>
+              <w:t xml:space="preserve"> indique que los campos están vacíos</w:t>
+            </w:r>
+            <w:r>
+              <w:rPr>
+                <w:rFonts w:ascii="Calibri" w:eastAsia="Times New Roman" w:hAnsi="Calibri" w:cs="Calibri"/>
+              </w:rPr>
+              <w:t>.</w:t>
             </w:r>
           </w:p>
           <w:p>
@@ -14593,7 +14676,25 @@
                 <w:rFonts w:eastAsia="Times New Roman"/>
               </w:rPr>
               <w:lastRenderedPageBreak/>
-              <w:t>solicitando al usuario que por favor ingrese su nombre.</w:t>
+              <w:t xml:space="preserve">solicitando al usuario que por </w:t>
+            </w:r>
+            <w:r>
+              <w:rPr>
+                <w:rFonts w:eastAsia="Times New Roman"/>
+              </w:rPr>
+              <w:t xml:space="preserve">favor Ingrese su Correo y </w:t>
+            </w:r>
+            <w:r>
+              <w:rPr>
+                <w:rFonts w:ascii="Calibri" w:eastAsia="Times New Roman" w:hAnsi="Calibri" w:cs="Calibri"/>
+              </w:rPr>
+              <w:t>Contraseña</w:t>
+            </w:r>
+            <w:r>
+              <w:rPr>
+                <w:rFonts w:eastAsia="Times New Roman"/>
+              </w:rPr>
+              <w:t>.</w:t>
             </w:r>
           </w:p>
         </w:tc>
@@ -14714,37 +14815,21 @@
           <w:p>
             <w:pPr>
               <w:spacing w:after="0" w:line="240" w:lineRule="auto"/>
+              <w:jc w:val="center"/>
               <w:textAlignment w:val="baseline"/>
               <w:rPr>
                 <w:rFonts w:ascii="Calibri" w:eastAsia="Times New Roman" w:hAnsi="Calibri" w:cs="Calibri"/>
               </w:rPr>
             </w:pPr>
-          </w:p>
-          <w:p>
-            <w:pPr>
-              <w:spacing w:after="0" w:line="240" w:lineRule="auto"/>
-              <w:textAlignment w:val="baseline"/>
-              <w:rPr>
-                <w:rFonts w:ascii="Calibri" w:eastAsia="Times New Roman" w:hAnsi="Calibri" w:cs="Calibri"/>
-              </w:rPr>
-            </w:pPr>
-            <w:r>
-              <w:rPr>
-                <w:noProof/>
+            <w:r>
+              <w:rPr>
+                <w:rFonts w:ascii="Calibri" w:eastAsia="Times New Roman" w:hAnsi="Calibri" w:cs="Calibri"/>
               </w:rPr>
               <w:drawing>
-                <wp:anchor distT="0" distB="0" distL="114300" distR="114300" simplePos="0" relativeHeight="251660288" behindDoc="0" locked="0" layoutInCell="1" allowOverlap="1" wp14:anchorId="6E976005" wp14:editId="404B9BD3">
-                  <wp:simplePos x="0" y="0"/>
-                  <wp:positionH relativeFrom="column">
-                    <wp:posOffset>2187575</wp:posOffset>
-                  </wp:positionH>
-                  <wp:positionV relativeFrom="paragraph">
-                    <wp:posOffset>71120</wp:posOffset>
-                  </wp:positionV>
-                  <wp:extent cx="3124200" cy="944846"/>
-                  <wp:effectExtent l="0" t="0" r="0" b="8255"/>
-                  <wp:wrapNone/>
-                  <wp:docPr id="2" name="Picture 2"/>
+                <wp:inline distT="0" distB="0" distL="0" distR="0" wp14:anchorId="523B4039" wp14:editId="64C6DE4C">
+                  <wp:extent cx="2880000" cy="2463614"/>
+                  <wp:effectExtent l="0" t="0" r="0" b="0"/>
+                  <wp:docPr id="968935999" name="Imagen 1"/>
                   <wp:cNvGraphicFramePr>
                     <a:graphicFrameLocks xmlns:a="http://schemas.openxmlformats.org/drawingml/2006/main" noChangeAspect="1"/>
                   </wp:cNvGraphicFramePr>
@@ -14752,17 +14837,11 @@
                     <a:graphicData uri="http://schemas.openxmlformats.org/drawingml/2006/picture">
                       <pic:pic xmlns:pic="http://schemas.openxmlformats.org/drawingml/2006/picture">
                         <pic:nvPicPr>
-                          <pic:cNvPr id="1" name=""/>
+                          <pic:cNvPr id="968935999" name=""/>
                           <pic:cNvPicPr/>
                         </pic:nvPicPr>
                         <pic:blipFill>
-                          <a:blip r:embed="rId8">
-                            <a:extLst>
-                              <a:ext uri="{28A0092B-C50C-407E-A947-70E740481C1C}">
-                                <a14:useLocalDpi xmlns:a14="http://schemas.microsoft.com/office/drawing/2010/main" val="0"/>
-                              </a:ext>
-                            </a:extLst>
-                          </a:blip>
+                          <a:blip r:embed="rId8"/>
                           <a:stretch>
                             <a:fillRect/>
                           </a:stretch>
@@ -14770,7 +14849,7 @@
                         <pic:spPr>
                           <a:xfrm>
                             <a:off x="0" y="0"/>
-                            <a:ext cx="3124200" cy="944846"/>
+                            <a:ext cx="2880000" cy="2463614"/>
                           </a:xfrm>
                           <a:prstGeom prst="rect">
                             <a:avLst/>
@@ -14779,41 +14858,18 @@
                       </pic:pic>
                     </a:graphicData>
                   </a:graphic>
-                  <wp14:sizeRelH relativeFrom="page">
-                    <wp14:pctWidth>0</wp14:pctWidth>
-                  </wp14:sizeRelH>
-                  <wp14:sizeRelV relativeFrom="page">
-                    <wp14:pctHeight>0</wp14:pctHeight>
-                  </wp14:sizeRelV>
-                </wp:anchor>
+                </wp:inline>
               </w:drawing>
             </w:r>
-          </w:p>
-          <w:p>
-            <w:pPr>
-              <w:spacing w:after="0" w:line="240" w:lineRule="auto"/>
-              <w:textAlignment w:val="baseline"/>
-              <w:rPr>
-                <w:rFonts w:ascii="Calibri" w:eastAsia="Times New Roman" w:hAnsi="Calibri" w:cs="Calibri"/>
-              </w:rPr>
-            </w:pPr>
-            <w:r>
-              <w:rPr>
-                <w:noProof/>
+            <w:r>
+              <w:rPr>
+                <w:rFonts w:ascii="Calibri" w:eastAsia="Times New Roman" w:hAnsi="Calibri" w:cs="Calibri"/>
               </w:rPr>
               <w:drawing>
-                <wp:anchor distT="0" distB="0" distL="114300" distR="114300" simplePos="0" relativeHeight="251659264" behindDoc="0" locked="0" layoutInCell="1" allowOverlap="1" wp14:anchorId="2FA5B8CF" wp14:editId="03AF97CC">
-                  <wp:simplePos x="0" y="0"/>
-                  <wp:positionH relativeFrom="column">
-                    <wp:posOffset>129540</wp:posOffset>
-                  </wp:positionH>
-                  <wp:positionV relativeFrom="paragraph">
-                    <wp:posOffset>-235585</wp:posOffset>
-                  </wp:positionV>
-                  <wp:extent cx="1997187" cy="1419225"/>
-                  <wp:effectExtent l="0" t="0" r="3175" b="0"/>
-                  <wp:wrapNone/>
-                  <wp:docPr id="648460547" name="Picture 1"/>
+                <wp:inline distT="0" distB="0" distL="0" distR="0" wp14:anchorId="2A3D61DC" wp14:editId="7F4BD709">
+                  <wp:extent cx="2880000" cy="2430000"/>
+                  <wp:effectExtent l="0" t="0" r="0" b="8890"/>
+                  <wp:docPr id="1558426098" name="Imagen 1"/>
                   <wp:cNvGraphicFramePr>
                     <a:graphicFrameLocks xmlns:a="http://schemas.openxmlformats.org/drawingml/2006/main" noChangeAspect="1"/>
                   </wp:cNvGraphicFramePr>
@@ -14821,17 +14877,11 @@
                     <a:graphicData uri="http://schemas.openxmlformats.org/drawingml/2006/picture">
                       <pic:pic xmlns:pic="http://schemas.openxmlformats.org/drawingml/2006/picture">
                         <pic:nvPicPr>
-                          <pic:cNvPr id="1" name=""/>
+                          <pic:cNvPr id="1558426098" name=""/>
                           <pic:cNvPicPr/>
                         </pic:nvPicPr>
                         <pic:blipFill>
-                          <a:blip r:embed="rId9" cstate="print">
-                            <a:extLst>
-                              <a:ext uri="{28A0092B-C50C-407E-A947-70E740481C1C}">
-                                <a14:useLocalDpi xmlns:a14="http://schemas.microsoft.com/office/drawing/2010/main" val="0"/>
-                              </a:ext>
-                            </a:extLst>
-                          </a:blip>
+                          <a:blip r:embed="rId9"/>
                           <a:stretch>
                             <a:fillRect/>
                           </a:stretch>
@@ -14839,7 +14889,7 @@
                         <pic:spPr>
                           <a:xfrm>
                             <a:off x="0" y="0"/>
-                            <a:ext cx="1997187" cy="1419225"/>
+                            <a:ext cx="2880000" cy="2430000"/>
                           </a:xfrm>
                           <a:prstGeom prst="rect">
                             <a:avLst/>
@@ -14848,69 +14898,9 @@
                       </pic:pic>
                     </a:graphicData>
                   </a:graphic>
-                  <wp14:sizeRelH relativeFrom="page">
-                    <wp14:pctWidth>0</wp14:pctWidth>
-                  </wp14:sizeRelH>
-                  <wp14:sizeRelV relativeFrom="page">
-                    <wp14:pctHeight>0</wp14:pctHeight>
-                  </wp14:sizeRelV>
-                </wp:anchor>
+                </wp:inline>
               </w:drawing>
             </w:r>
-          </w:p>
-          <w:p>
-            <w:pPr>
-              <w:spacing w:after="0" w:line="240" w:lineRule="auto"/>
-              <w:textAlignment w:val="baseline"/>
-              <w:rPr>
-                <w:rFonts w:ascii="Calibri" w:eastAsia="Times New Roman" w:hAnsi="Calibri" w:cs="Calibri"/>
-              </w:rPr>
-            </w:pPr>
-          </w:p>
-          <w:p>
-            <w:pPr>
-              <w:spacing w:after="0" w:line="240" w:lineRule="auto"/>
-              <w:textAlignment w:val="baseline"/>
-              <w:rPr>
-                <w:rFonts w:ascii="Calibri" w:eastAsia="Times New Roman" w:hAnsi="Calibri" w:cs="Calibri"/>
-              </w:rPr>
-            </w:pPr>
-          </w:p>
-          <w:p>
-            <w:pPr>
-              <w:spacing w:after="0" w:line="240" w:lineRule="auto"/>
-              <w:textAlignment w:val="baseline"/>
-              <w:rPr>
-                <w:rFonts w:ascii="Calibri" w:eastAsia="Times New Roman" w:hAnsi="Calibri" w:cs="Calibri"/>
-              </w:rPr>
-            </w:pPr>
-          </w:p>
-          <w:p>
-            <w:pPr>
-              <w:spacing w:after="0" w:line="240" w:lineRule="auto"/>
-              <w:textAlignment w:val="baseline"/>
-              <w:rPr>
-                <w:rFonts w:ascii="Calibri" w:eastAsia="Times New Roman" w:hAnsi="Calibri" w:cs="Calibri"/>
-              </w:rPr>
-            </w:pPr>
-          </w:p>
-          <w:p>
-            <w:pPr>
-              <w:spacing w:after="0" w:line="240" w:lineRule="auto"/>
-              <w:textAlignment w:val="baseline"/>
-              <w:rPr>
-                <w:rFonts w:ascii="Calibri" w:eastAsia="Times New Roman" w:hAnsi="Calibri" w:cs="Calibri"/>
-              </w:rPr>
-            </w:pPr>
-          </w:p>
-          <w:p>
-            <w:pPr>
-              <w:spacing w:after="0" w:line="240" w:lineRule="auto"/>
-              <w:textAlignment w:val="baseline"/>
-              <w:rPr>
-                <w:rFonts w:ascii="Calibri" w:eastAsia="Times New Roman" w:hAnsi="Calibri" w:cs="Calibri"/>
-              </w:rPr>
-            </w:pPr>
           </w:p>
           <w:p>
             <w:pPr>
@@ -15397,6 +15387,7 @@
                 <w:bCs/>
                 <w:lang w:val="es-MX"/>
               </w:rPr>
+              <w:lastRenderedPageBreak/>
               <w:t>Descripción:</w:t>
             </w:r>
             <w:r>
@@ -16036,21 +16027,56 @@
             </w:pPr>
             <w:r>
               <w:rPr>
-                <w:noProof/>
-              </w:rPr>
+                <w:rFonts w:ascii="Calibri" w:eastAsia="Times New Roman" w:hAnsi="Calibri" w:cs="Calibri"/>
+              </w:rPr>
+              <w:t> </w:t>
+            </w:r>
+          </w:p>
+          <w:p>
+            <w:pPr>
+              <w:spacing w:after="0" w:line="240" w:lineRule="auto"/>
+              <w:textAlignment w:val="baseline"/>
+              <w:rPr>
+                <w:rFonts w:ascii="Times New Roman" w:eastAsia="Times New Roman" w:hAnsi="Times New Roman" w:cs="Times New Roman"/>
+                <w:sz w:val="24"/>
+                <w:szCs w:val="24"/>
+              </w:rPr>
+            </w:pPr>
+          </w:p>
+          <w:p>
+            <w:pPr>
+              <w:spacing w:after="0" w:line="240" w:lineRule="auto"/>
+              <w:textAlignment w:val="baseline"/>
+              <w:rPr>
+                <w:rFonts w:ascii="Times New Roman" w:eastAsia="Times New Roman" w:hAnsi="Times New Roman" w:cs="Times New Roman"/>
+                <w:sz w:val="24"/>
+                <w:szCs w:val="24"/>
+              </w:rPr>
+            </w:pPr>
+          </w:p>
+          <w:p>
+            <w:pPr>
+              <w:spacing w:after="0" w:line="240" w:lineRule="auto"/>
+              <w:jc w:val="center"/>
+              <w:textAlignment w:val="baseline"/>
+              <w:rPr>
+                <w:rFonts w:ascii="Times New Roman" w:eastAsia="Times New Roman" w:hAnsi="Times New Roman" w:cs="Times New Roman"/>
+                <w:sz w:val="24"/>
+                <w:szCs w:val="24"/>
+              </w:rPr>
+            </w:pPr>
+            <w:r>
+              <w:rPr>
+                <w:rFonts w:ascii="Times New Roman" w:eastAsia="Times New Roman" w:hAnsi="Times New Roman" w:cs="Times New Roman"/>
+                <w:sz w:val="24"/>
+                <w:szCs w:val="24"/>
+              </w:rPr>
+              <w:lastRenderedPageBreak/>
               <w:drawing>
-                <wp:anchor distT="0" distB="0" distL="114300" distR="114300" simplePos="0" relativeHeight="251666432" behindDoc="0" locked="0" layoutInCell="1" allowOverlap="1" wp14:anchorId="60D4931F" wp14:editId="1D122CAB">
-                  <wp:simplePos x="0" y="0"/>
-                  <wp:positionH relativeFrom="column">
-                    <wp:posOffset>2549525</wp:posOffset>
-                  </wp:positionH>
-                  <wp:positionV relativeFrom="paragraph">
-                    <wp:posOffset>34925</wp:posOffset>
-                  </wp:positionV>
-                  <wp:extent cx="2159635" cy="1753870"/>
+                <wp:inline distT="0" distB="0" distL="0" distR="0" wp14:anchorId="50D2F620" wp14:editId="422F0289">
+                  <wp:extent cx="2880000" cy="2172872"/>
                   <wp:effectExtent l="0" t="0" r="0" b="0"/>
-                  <wp:wrapNone/>
-                  <wp:docPr id="4" name="Picture 4"/>
+                  <wp:docPr id="17402042" name="Imagen 1"/>
                   <wp:cNvGraphicFramePr>
                     <a:graphicFrameLocks xmlns:a="http://schemas.openxmlformats.org/drawingml/2006/main" noChangeAspect="1"/>
                   </wp:cNvGraphicFramePr>
@@ -16058,17 +16084,11 @@
                     <a:graphicData uri="http://schemas.openxmlformats.org/drawingml/2006/picture">
                       <pic:pic xmlns:pic="http://schemas.openxmlformats.org/drawingml/2006/picture">
                         <pic:nvPicPr>
-                          <pic:cNvPr id="1" name=""/>
+                          <pic:cNvPr id="17402042" name=""/>
                           <pic:cNvPicPr/>
                         </pic:nvPicPr>
                         <pic:blipFill>
-                          <a:blip r:embed="rId10" cstate="print">
-                            <a:extLst>
-                              <a:ext uri="{28A0092B-C50C-407E-A947-70E740481C1C}">
-                                <a14:useLocalDpi xmlns:a14="http://schemas.microsoft.com/office/drawing/2010/main" val="0"/>
-                              </a:ext>
-                            </a:extLst>
-                          </a:blip>
+                          <a:blip r:embed="rId10"/>
                           <a:stretch>
                             <a:fillRect/>
                           </a:stretch>
@@ -16076,7 +16096,7 @@
                         <pic:spPr>
                           <a:xfrm>
                             <a:off x="0" y="0"/>
-                            <a:ext cx="2159635" cy="1753870"/>
+                            <a:ext cx="2880000" cy="2172872"/>
                           </a:xfrm>
                           <a:prstGeom prst="rect">
                             <a:avLst/>
@@ -16085,32 +16105,20 @@
                       </pic:pic>
                     </a:graphicData>
                   </a:graphic>
-                  <wp14:sizeRelH relativeFrom="page">
-                    <wp14:pctWidth>0</wp14:pctWidth>
-                  </wp14:sizeRelH>
-                  <wp14:sizeRelV relativeFrom="page">
-                    <wp14:pctHeight>0</wp14:pctHeight>
-                  </wp14:sizeRelV>
-                </wp:anchor>
+                </wp:inline>
               </w:drawing>
             </w:r>
             <w:r>
               <w:rPr>
-                <w:noProof/>
+                <w:rFonts w:ascii="Times New Roman" w:eastAsia="Times New Roman" w:hAnsi="Times New Roman" w:cs="Times New Roman"/>
+                <w:sz w:val="24"/>
+                <w:szCs w:val="24"/>
               </w:rPr>
               <w:drawing>
-                <wp:anchor distT="0" distB="0" distL="114300" distR="114300" simplePos="0" relativeHeight="251661312" behindDoc="0" locked="0" layoutInCell="1" allowOverlap="1" wp14:anchorId="258AFA3F" wp14:editId="0A814A75">
-                  <wp:simplePos x="0" y="0"/>
-                  <wp:positionH relativeFrom="column">
-                    <wp:posOffset>212090</wp:posOffset>
-                  </wp:positionH>
-                  <wp:positionV relativeFrom="paragraph">
-                    <wp:posOffset>25400</wp:posOffset>
-                  </wp:positionV>
-                  <wp:extent cx="2160000" cy="1647818"/>
+                <wp:inline distT="0" distB="0" distL="0" distR="0" wp14:anchorId="6EC21F9A" wp14:editId="6393DF5C">
+                  <wp:extent cx="2880000" cy="2097923"/>
                   <wp:effectExtent l="0" t="0" r="0" b="0"/>
-                  <wp:wrapNone/>
-                  <wp:docPr id="3" name="Picture 3"/>
+                  <wp:docPr id="2102869598" name="Imagen 1"/>
                   <wp:cNvGraphicFramePr>
                     <a:graphicFrameLocks xmlns:a="http://schemas.openxmlformats.org/drawingml/2006/main" noChangeAspect="1"/>
                   </wp:cNvGraphicFramePr>
@@ -16118,17 +16126,11 @@
                     <a:graphicData uri="http://schemas.openxmlformats.org/drawingml/2006/picture">
                       <pic:pic xmlns:pic="http://schemas.openxmlformats.org/drawingml/2006/picture">
                         <pic:nvPicPr>
-                          <pic:cNvPr id="1" name=""/>
+                          <pic:cNvPr id="2102869598" name=""/>
                           <pic:cNvPicPr/>
                         </pic:nvPicPr>
                         <pic:blipFill>
-                          <a:blip r:embed="rId11" cstate="print">
-                            <a:extLst>
-                              <a:ext uri="{28A0092B-C50C-407E-A947-70E740481C1C}">
-                                <a14:useLocalDpi xmlns:a14="http://schemas.microsoft.com/office/drawing/2010/main" val="0"/>
-                              </a:ext>
-                            </a:extLst>
-                          </a:blip>
+                          <a:blip r:embed="rId11"/>
                           <a:stretch>
                             <a:fillRect/>
                           </a:stretch>
@@ -16136,7 +16138,7 @@
                         <pic:spPr>
                           <a:xfrm>
                             <a:off x="0" y="0"/>
-                            <a:ext cx="2160000" cy="1647818"/>
+                            <a:ext cx="2880000" cy="2097923"/>
                           </a:xfrm>
                           <a:prstGeom prst="rect">
                             <a:avLst/>
@@ -16145,54 +16147,51 @@
                       </pic:pic>
                     </a:graphicData>
                   </a:graphic>
-                  <wp14:sizeRelH relativeFrom="page">
-                    <wp14:pctWidth>0</wp14:pctWidth>
-                  </wp14:sizeRelH>
-                  <wp14:sizeRelV relativeFrom="page">
-                    <wp14:pctHeight>0</wp14:pctHeight>
-                  </wp14:sizeRelV>
-                </wp:anchor>
+                </wp:inline>
               </w:drawing>
             </w:r>
             <w:r>
-              <w:rPr>
-                <w:rFonts w:ascii="Calibri" w:eastAsia="Times New Roman" w:hAnsi="Calibri" w:cs="Calibri"/>
-              </w:rPr>
-              <w:t> </w:t>
-            </w:r>
-          </w:p>
-          <w:p>
-            <w:pPr>
-              <w:spacing w:after="0" w:line="240" w:lineRule="auto"/>
-              <w:textAlignment w:val="baseline"/>
               <w:rPr>
                 <w:rFonts w:ascii="Times New Roman" w:eastAsia="Times New Roman" w:hAnsi="Times New Roman" w:cs="Times New Roman"/>
                 <w:sz w:val="24"/>
                 <w:szCs w:val="24"/>
               </w:rPr>
-            </w:pPr>
-          </w:p>
-          <w:p>
-            <w:pPr>
-              <w:spacing w:after="0" w:line="240" w:lineRule="auto"/>
-              <w:textAlignment w:val="baseline"/>
-              <w:rPr>
-                <w:rFonts w:ascii="Times New Roman" w:eastAsia="Times New Roman" w:hAnsi="Times New Roman" w:cs="Times New Roman"/>
-                <w:sz w:val="24"/>
-                <w:szCs w:val="24"/>
-              </w:rPr>
-            </w:pPr>
-          </w:p>
-          <w:p>
-            <w:pPr>
-              <w:spacing w:after="0" w:line="240" w:lineRule="auto"/>
-              <w:textAlignment w:val="baseline"/>
-              <w:rPr>
-                <w:rFonts w:ascii="Times New Roman" w:eastAsia="Times New Roman" w:hAnsi="Times New Roman" w:cs="Times New Roman"/>
-                <w:sz w:val="24"/>
-                <w:szCs w:val="24"/>
-              </w:rPr>
-            </w:pPr>
+              <w:drawing>
+                <wp:inline distT="0" distB="0" distL="0" distR="0" wp14:anchorId="7774C960" wp14:editId="565E5352">
+                  <wp:extent cx="2880000" cy="2171242"/>
+                  <wp:effectExtent l="0" t="0" r="0" b="635"/>
+                  <wp:docPr id="211653600" name="Imagen 1"/>
+                  <wp:cNvGraphicFramePr>
+                    <a:graphicFrameLocks xmlns:a="http://schemas.openxmlformats.org/drawingml/2006/main" noChangeAspect="1"/>
+                  </wp:cNvGraphicFramePr>
+                  <a:graphic xmlns:a="http://schemas.openxmlformats.org/drawingml/2006/main">
+                    <a:graphicData uri="http://schemas.openxmlformats.org/drawingml/2006/picture">
+                      <pic:pic xmlns:pic="http://schemas.openxmlformats.org/drawingml/2006/picture">
+                        <pic:nvPicPr>
+                          <pic:cNvPr id="211653600" name=""/>
+                          <pic:cNvPicPr/>
+                        </pic:nvPicPr>
+                        <pic:blipFill>
+                          <a:blip r:embed="rId12"/>
+                          <a:stretch>
+                            <a:fillRect/>
+                          </a:stretch>
+                        </pic:blipFill>
+                        <pic:spPr>
+                          <a:xfrm>
+                            <a:off x="0" y="0"/>
+                            <a:ext cx="2880000" cy="2171242"/>
+                          </a:xfrm>
+                          <a:prstGeom prst="rect">
+                            <a:avLst/>
+                          </a:prstGeom>
+                        </pic:spPr>
+                      </pic:pic>
+                    </a:graphicData>
+                  </a:graphic>
+                </wp:inline>
+              </w:drawing>
+            </w:r>
           </w:p>
           <w:p>
             <w:pPr>
@@ -16816,7 +16815,37 @@
                 <w:rFonts w:ascii="Calibri" w:eastAsia="Times New Roman" w:hAnsi="Calibri" w:cs="Calibri"/>
                 <w:lang w:val="es-EC"/>
               </w:rPr>
-              <w:t>Ingresar un nombre válido en el campo “Tu nombre”</w:t>
+              <w:t>Ingresar un nombre válido en el campo “</w:t>
+            </w:r>
+            <w:r>
+              <w:rPr>
+                <w:rFonts w:ascii="Calibri" w:eastAsia="Times New Roman" w:hAnsi="Calibri" w:cs="Calibri"/>
+                <w:lang w:val="es-EC"/>
+              </w:rPr>
+              <w:t xml:space="preserve">Correo y </w:t>
+            </w:r>
+            <w:proofErr w:type="spellStart"/>
+            <w:r>
+              <w:rPr>
+                <w:rFonts w:ascii="Calibri" w:eastAsia="Times New Roman" w:hAnsi="Calibri" w:cs="Calibri"/>
+                <w:lang w:val="es-EC"/>
+              </w:rPr>
+              <w:t>Contrase</w:t>
+            </w:r>
+            <w:r>
+              <w:rPr>
+                <w:rFonts w:ascii="Calibri" w:eastAsia="Times New Roman" w:hAnsi="Calibri" w:cs="Calibri"/>
+                <w:lang w:val="es-US"/>
+              </w:rPr>
+              <w:t>ña</w:t>
+            </w:r>
+            <w:proofErr w:type="spellEnd"/>
+            <w:r>
+              <w:rPr>
+                <w:rFonts w:ascii="Calibri" w:eastAsia="Times New Roman" w:hAnsi="Calibri" w:cs="Calibri"/>
+                <w:lang w:val="es-EC"/>
+              </w:rPr>
+              <w:t>”</w:t>
             </w:r>
           </w:p>
           <w:p>
@@ -17356,6 +17385,7 @@
           <w:p>
             <w:pPr>
               <w:spacing w:after="0" w:line="240" w:lineRule="auto"/>
+              <w:jc w:val="center"/>
               <w:textAlignment w:val="baseline"/>
               <w:rPr>
                 <w:rFonts w:ascii="Times New Roman" w:eastAsia="Times New Roman" w:hAnsi="Times New Roman" w:cs="Times New Roman"/>
@@ -17363,56 +17393,17 @@
                 <w:szCs w:val="24"/>
               </w:rPr>
             </w:pPr>
-          </w:p>
-          <w:p>
-            <w:pPr>
-              <w:spacing w:after="0" w:line="240" w:lineRule="auto"/>
-              <w:textAlignment w:val="baseline"/>
+            <w:r>
               <w:rPr>
                 <w:rFonts w:ascii="Times New Roman" w:eastAsia="Times New Roman" w:hAnsi="Times New Roman" w:cs="Times New Roman"/>
                 <w:sz w:val="24"/>
                 <w:szCs w:val="24"/>
               </w:rPr>
-            </w:pPr>
-          </w:p>
-          <w:p>
-            <w:pPr>
-              <w:spacing w:after="0" w:line="240" w:lineRule="auto"/>
-              <w:textAlignment w:val="baseline"/>
-              <w:rPr>
-                <w:rFonts w:ascii="Times New Roman" w:eastAsia="Times New Roman" w:hAnsi="Times New Roman" w:cs="Times New Roman"/>
-                <w:sz w:val="24"/>
-                <w:szCs w:val="24"/>
-              </w:rPr>
-            </w:pPr>
-          </w:p>
-          <w:p>
-            <w:pPr>
-              <w:spacing w:after="0" w:line="240" w:lineRule="auto"/>
-              <w:textAlignment w:val="baseline"/>
-              <w:rPr>
-                <w:rFonts w:ascii="Times New Roman" w:eastAsia="Times New Roman" w:hAnsi="Times New Roman" w:cs="Times New Roman"/>
-                <w:sz w:val="24"/>
-                <w:szCs w:val="24"/>
-              </w:rPr>
-            </w:pPr>
-            <w:r>
-              <w:rPr>
-                <w:noProof/>
-              </w:rPr>
               <w:drawing>
-                <wp:anchor distT="0" distB="0" distL="114300" distR="114300" simplePos="0" relativeHeight="251663360" behindDoc="0" locked="0" layoutInCell="1" allowOverlap="1" wp14:anchorId="591F3D93" wp14:editId="0A4A7904">
-                  <wp:simplePos x="0" y="0"/>
-                  <wp:positionH relativeFrom="column">
-                    <wp:posOffset>1612900</wp:posOffset>
-                  </wp:positionH>
-                  <wp:positionV relativeFrom="paragraph">
-                    <wp:posOffset>100965</wp:posOffset>
-                  </wp:positionV>
-                  <wp:extent cx="2480945" cy="1857375"/>
+                <wp:inline distT="0" distB="0" distL="0" distR="0" wp14:anchorId="4BCFEB69" wp14:editId="4FA648A2">
+                  <wp:extent cx="2880000" cy="1948350"/>
                   <wp:effectExtent l="0" t="0" r="0" b="0"/>
-                  <wp:wrapNone/>
-                  <wp:docPr id="1014172464" name="Picture 5"/>
+                  <wp:docPr id="1238166711" name="Imagen 1"/>
                   <wp:cNvGraphicFramePr>
                     <a:graphicFrameLocks xmlns:a="http://schemas.openxmlformats.org/drawingml/2006/main" noChangeAspect="1"/>
                   </wp:cNvGraphicFramePr>
@@ -17420,17 +17411,11 @@
                     <a:graphicData uri="http://schemas.openxmlformats.org/drawingml/2006/picture">
                       <pic:pic xmlns:pic="http://schemas.openxmlformats.org/drawingml/2006/picture">
                         <pic:nvPicPr>
-                          <pic:cNvPr id="1" name=""/>
+                          <pic:cNvPr id="1238166711" name=""/>
                           <pic:cNvPicPr/>
                         </pic:nvPicPr>
                         <pic:blipFill>
-                          <a:blip r:embed="rId12">
-                            <a:extLst>
-                              <a:ext uri="{28A0092B-C50C-407E-A947-70E740481C1C}">
-                                <a14:useLocalDpi xmlns:a14="http://schemas.microsoft.com/office/drawing/2010/main" val="0"/>
-                              </a:ext>
-                            </a:extLst>
-                          </a:blip>
+                          <a:blip r:embed="rId13"/>
                           <a:stretch>
                             <a:fillRect/>
                           </a:stretch>
@@ -17438,7 +17423,7 @@
                         <pic:spPr>
                           <a:xfrm>
                             <a:off x="0" y="0"/>
-                            <a:ext cx="2480945" cy="1857375"/>
+                            <a:ext cx="2880000" cy="1948350"/>
                           </a:xfrm>
                           <a:prstGeom prst="rect">
                             <a:avLst/>
@@ -17447,13 +17432,57 @@
                       </pic:pic>
                     </a:graphicData>
                   </a:graphic>
-                  <wp14:sizeRelH relativeFrom="page">
-                    <wp14:pctWidth>0</wp14:pctWidth>
-                  </wp14:sizeRelH>
-                  <wp14:sizeRelV relativeFrom="page">
-                    <wp14:pctHeight>0</wp14:pctHeight>
-                  </wp14:sizeRelV>
-                </wp:anchor>
+                </wp:inline>
+              </w:drawing>
+            </w:r>
+            <w:r>
+              <w:rPr>
+                <w:rFonts w:ascii="Times New Roman" w:eastAsia="Times New Roman" w:hAnsi="Times New Roman" w:cs="Times New Roman"/>
+                <w:sz w:val="24"/>
+                <w:szCs w:val="24"/>
+              </w:rPr>
+              <w:t xml:space="preserve"> </w:t>
+            </w:r>
+            <w:r>
+              <w:rPr>
+                <w:rFonts w:ascii="Times New Roman" w:eastAsia="Times New Roman" w:hAnsi="Times New Roman" w:cs="Times New Roman"/>
+                <w:sz w:val="24"/>
+                <w:szCs w:val="24"/>
+              </w:rPr>
+              <w:drawing>
+                <wp:inline distT="0" distB="0" distL="0" distR="0" wp14:anchorId="61EB78CF" wp14:editId="497FC8F4">
+                  <wp:extent cx="2160000" cy="1908758"/>
+                  <wp:effectExtent l="0" t="0" r="0" b="0"/>
+                  <wp:docPr id="309991299" name="Imagen 1"/>
+                  <wp:cNvGraphicFramePr>
+                    <a:graphicFrameLocks xmlns:a="http://schemas.openxmlformats.org/drawingml/2006/main" noChangeAspect="1"/>
+                  </wp:cNvGraphicFramePr>
+                  <a:graphic xmlns:a="http://schemas.openxmlformats.org/drawingml/2006/main">
+                    <a:graphicData uri="http://schemas.openxmlformats.org/drawingml/2006/picture">
+                      <pic:pic xmlns:pic="http://schemas.openxmlformats.org/drawingml/2006/picture">
+                        <pic:nvPicPr>
+                          <pic:cNvPr id="309991299" name=""/>
+                          <pic:cNvPicPr/>
+                        </pic:nvPicPr>
+                        <pic:blipFill>
+                          <a:blip r:embed="rId14"/>
+                          <a:stretch>
+                            <a:fillRect/>
+                          </a:stretch>
+                        </pic:blipFill>
+                        <pic:spPr>
+                          <a:xfrm>
+                            <a:off x="0" y="0"/>
+                            <a:ext cx="2160000" cy="1908758"/>
+                          </a:xfrm>
+                          <a:prstGeom prst="rect">
+                            <a:avLst/>
+                          </a:prstGeom>
+                        </pic:spPr>
+                      </pic:pic>
+                    </a:graphicData>
+                  </a:graphic>
+                </wp:inline>
               </w:drawing>
             </w:r>
           </w:p>
@@ -17489,100 +17518,6 @@
                 <w:szCs w:val="24"/>
               </w:rPr>
             </w:pPr>
-          </w:p>
-          <w:p>
-            <w:pPr>
-              <w:spacing w:after="0" w:line="240" w:lineRule="auto"/>
-              <w:textAlignment w:val="baseline"/>
-              <w:rPr>
-                <w:rFonts w:ascii="Times New Roman" w:eastAsia="Times New Roman" w:hAnsi="Times New Roman" w:cs="Times New Roman"/>
-                <w:sz w:val="24"/>
-                <w:szCs w:val="24"/>
-              </w:rPr>
-            </w:pPr>
-          </w:p>
-          <w:p>
-            <w:pPr>
-              <w:spacing w:after="0" w:line="240" w:lineRule="auto"/>
-              <w:textAlignment w:val="baseline"/>
-              <w:rPr>
-                <w:rFonts w:ascii="Times New Roman" w:eastAsia="Times New Roman" w:hAnsi="Times New Roman" w:cs="Times New Roman"/>
-                <w:sz w:val="24"/>
-                <w:szCs w:val="24"/>
-              </w:rPr>
-            </w:pPr>
-          </w:p>
-          <w:p>
-            <w:pPr>
-              <w:spacing w:after="0" w:line="240" w:lineRule="auto"/>
-              <w:textAlignment w:val="baseline"/>
-              <w:rPr>
-                <w:rFonts w:ascii="Times New Roman" w:eastAsia="Times New Roman" w:hAnsi="Times New Roman" w:cs="Times New Roman"/>
-                <w:sz w:val="24"/>
-                <w:szCs w:val="24"/>
-              </w:rPr>
-            </w:pPr>
-          </w:p>
-          <w:p>
-            <w:pPr>
-              <w:spacing w:after="0" w:line="240" w:lineRule="auto"/>
-              <w:textAlignment w:val="baseline"/>
-              <w:rPr>
-                <w:rFonts w:ascii="Times New Roman" w:eastAsia="Times New Roman" w:hAnsi="Times New Roman" w:cs="Times New Roman"/>
-                <w:sz w:val="24"/>
-                <w:szCs w:val="24"/>
-              </w:rPr>
-            </w:pPr>
-          </w:p>
-          <w:p>
-            <w:pPr>
-              <w:spacing w:after="0" w:line="240" w:lineRule="auto"/>
-              <w:textAlignment w:val="baseline"/>
-              <w:rPr>
-                <w:rFonts w:ascii="Times New Roman" w:eastAsia="Times New Roman" w:hAnsi="Times New Roman" w:cs="Times New Roman"/>
-                <w:sz w:val="24"/>
-                <w:szCs w:val="24"/>
-              </w:rPr>
-            </w:pPr>
-          </w:p>
-          <w:p>
-            <w:pPr>
-              <w:spacing w:after="0" w:line="240" w:lineRule="auto"/>
-              <w:textAlignment w:val="baseline"/>
-              <w:rPr>
-                <w:rFonts w:ascii="Times New Roman" w:eastAsia="Times New Roman" w:hAnsi="Times New Roman" w:cs="Times New Roman"/>
-                <w:sz w:val="24"/>
-                <w:szCs w:val="24"/>
-              </w:rPr>
-            </w:pPr>
-          </w:p>
-          <w:p>
-            <w:pPr>
-              <w:spacing w:after="0" w:line="240" w:lineRule="auto"/>
-              <w:textAlignment w:val="baseline"/>
-              <w:rPr>
-                <w:rFonts w:ascii="Times New Roman" w:eastAsia="Times New Roman" w:hAnsi="Times New Roman" w:cs="Times New Roman"/>
-                <w:sz w:val="24"/>
-                <w:szCs w:val="24"/>
-              </w:rPr>
-            </w:pPr>
-          </w:p>
-          <w:p>
-            <w:pPr>
-              <w:spacing w:after="0" w:line="240" w:lineRule="auto"/>
-              <w:textAlignment w:val="baseline"/>
-              <w:rPr>
-                <w:rFonts w:ascii="Times New Roman" w:eastAsia="Times New Roman" w:hAnsi="Times New Roman" w:cs="Times New Roman"/>
-                <w:sz w:val="24"/>
-                <w:szCs w:val="24"/>
-              </w:rPr>
-            </w:pPr>
-            <w:r>
-              <w:rPr>
-                <w:rFonts w:ascii="Calibri" w:eastAsia="Times New Roman" w:hAnsi="Calibri" w:cs="Calibri"/>
-              </w:rPr>
-              <w:t> </w:t>
-            </w:r>
           </w:p>
         </w:tc>
       </w:tr>
@@ -18667,6 +18602,7 @@
           <w:p>
             <w:pPr>
               <w:spacing w:after="0" w:line="240" w:lineRule="auto"/>
+              <w:jc w:val="center"/>
               <w:textAlignment w:val="baseline"/>
               <w:rPr>
                 <w:rFonts w:ascii="Times New Roman" w:eastAsia="Times New Roman" w:hAnsi="Times New Roman" w:cs="Times New Roman"/>
@@ -18676,22 +18612,16 @@
             </w:pPr>
             <w:r>
               <w:rPr>
-                <w:noProof/>
+                <w:rFonts w:ascii="Times New Roman" w:eastAsia="Times New Roman" w:hAnsi="Times New Roman" w:cs="Times New Roman"/>
+                <w:sz w:val="24"/>
+                <w:szCs w:val="24"/>
               </w:rPr>
               <w:lastRenderedPageBreak/>
               <w:drawing>
-                <wp:anchor distT="0" distB="0" distL="114300" distR="114300" simplePos="0" relativeHeight="251664384" behindDoc="0" locked="0" layoutInCell="1" allowOverlap="1" wp14:anchorId="2FD1C88B" wp14:editId="3C85B396">
-                  <wp:simplePos x="0" y="0"/>
-                  <wp:positionH relativeFrom="column">
-                    <wp:posOffset>1155065</wp:posOffset>
-                  </wp:positionH>
-                  <wp:positionV relativeFrom="paragraph">
-                    <wp:posOffset>139065</wp:posOffset>
-                  </wp:positionV>
-                  <wp:extent cx="3190875" cy="1439721"/>
-                  <wp:effectExtent l="0" t="0" r="0" b="8255"/>
-                  <wp:wrapNone/>
-                  <wp:docPr id="6" name="Picture 6"/>
+                <wp:inline distT="0" distB="0" distL="0" distR="0" wp14:anchorId="12D77DBE" wp14:editId="26D4CAC0">
+                  <wp:extent cx="1800000" cy="2050267"/>
+                  <wp:effectExtent l="0" t="0" r="0" b="7620"/>
+                  <wp:docPr id="509427259" name="Imagen 1"/>
                   <wp:cNvGraphicFramePr>
                     <a:graphicFrameLocks xmlns:a="http://schemas.openxmlformats.org/drawingml/2006/main" noChangeAspect="1"/>
                   </wp:cNvGraphicFramePr>
@@ -18699,17 +18629,11 @@
                     <a:graphicData uri="http://schemas.openxmlformats.org/drawingml/2006/picture">
                       <pic:pic xmlns:pic="http://schemas.openxmlformats.org/drawingml/2006/picture">
                         <pic:nvPicPr>
-                          <pic:cNvPr id="1" name=""/>
+                          <pic:cNvPr id="509427259" name=""/>
                           <pic:cNvPicPr/>
                         </pic:nvPicPr>
                         <pic:blipFill>
-                          <a:blip r:embed="rId13" cstate="print">
-                            <a:extLst>
-                              <a:ext uri="{28A0092B-C50C-407E-A947-70E740481C1C}">
-                                <a14:useLocalDpi xmlns:a14="http://schemas.microsoft.com/office/drawing/2010/main" val="0"/>
-                              </a:ext>
-                            </a:extLst>
-                          </a:blip>
+                          <a:blip r:embed="rId15"/>
                           <a:stretch>
                             <a:fillRect/>
                           </a:stretch>
@@ -18717,7 +18641,7 @@
                         <pic:spPr>
                           <a:xfrm>
                             <a:off x="0" y="0"/>
-                            <a:ext cx="3190875" cy="1439721"/>
+                            <a:ext cx="1800000" cy="2050267"/>
                           </a:xfrm>
                           <a:prstGeom prst="rect">
                             <a:avLst/>
@@ -18726,114 +18650,9 @@
                       </pic:pic>
                     </a:graphicData>
                   </a:graphic>
-                  <wp14:sizeRelH relativeFrom="page">
-                    <wp14:pctWidth>0</wp14:pctWidth>
-                  </wp14:sizeRelH>
-                  <wp14:sizeRelV relativeFrom="page">
-                    <wp14:pctHeight>0</wp14:pctHeight>
-                  </wp14:sizeRelV>
-                </wp:anchor>
+                </wp:inline>
               </w:drawing>
             </w:r>
-          </w:p>
-          <w:p>
-            <w:pPr>
-              <w:spacing w:after="0" w:line="240" w:lineRule="auto"/>
-              <w:textAlignment w:val="baseline"/>
-              <w:rPr>
-                <w:rFonts w:ascii="Times New Roman" w:eastAsia="Times New Roman" w:hAnsi="Times New Roman" w:cs="Times New Roman"/>
-                <w:sz w:val="24"/>
-                <w:szCs w:val="24"/>
-              </w:rPr>
-            </w:pPr>
-          </w:p>
-          <w:p>
-            <w:pPr>
-              <w:spacing w:after="0" w:line="240" w:lineRule="auto"/>
-              <w:textAlignment w:val="baseline"/>
-              <w:rPr>
-                <w:rFonts w:ascii="Times New Roman" w:eastAsia="Times New Roman" w:hAnsi="Times New Roman" w:cs="Times New Roman"/>
-                <w:sz w:val="24"/>
-                <w:szCs w:val="24"/>
-              </w:rPr>
-            </w:pPr>
-          </w:p>
-          <w:p>
-            <w:pPr>
-              <w:spacing w:after="0" w:line="240" w:lineRule="auto"/>
-              <w:textAlignment w:val="baseline"/>
-              <w:rPr>
-                <w:rFonts w:ascii="Times New Roman" w:eastAsia="Times New Roman" w:hAnsi="Times New Roman" w:cs="Times New Roman"/>
-                <w:sz w:val="24"/>
-                <w:szCs w:val="24"/>
-              </w:rPr>
-            </w:pPr>
-          </w:p>
-          <w:p>
-            <w:pPr>
-              <w:spacing w:after="0" w:line="240" w:lineRule="auto"/>
-              <w:textAlignment w:val="baseline"/>
-              <w:rPr>
-                <w:rFonts w:ascii="Times New Roman" w:eastAsia="Times New Roman" w:hAnsi="Times New Roman" w:cs="Times New Roman"/>
-                <w:sz w:val="24"/>
-                <w:szCs w:val="24"/>
-              </w:rPr>
-            </w:pPr>
-          </w:p>
-          <w:p>
-            <w:pPr>
-              <w:spacing w:after="0" w:line="240" w:lineRule="auto"/>
-              <w:textAlignment w:val="baseline"/>
-              <w:rPr>
-                <w:rFonts w:ascii="Times New Roman" w:eastAsia="Times New Roman" w:hAnsi="Times New Roman" w:cs="Times New Roman"/>
-                <w:sz w:val="24"/>
-                <w:szCs w:val="24"/>
-              </w:rPr>
-            </w:pPr>
-          </w:p>
-          <w:p>
-            <w:pPr>
-              <w:spacing w:after="0" w:line="240" w:lineRule="auto"/>
-              <w:textAlignment w:val="baseline"/>
-              <w:rPr>
-                <w:rFonts w:ascii="Times New Roman" w:eastAsia="Times New Roman" w:hAnsi="Times New Roman" w:cs="Times New Roman"/>
-                <w:sz w:val="24"/>
-                <w:szCs w:val="24"/>
-              </w:rPr>
-            </w:pPr>
-          </w:p>
-          <w:p>
-            <w:pPr>
-              <w:spacing w:after="0" w:line="240" w:lineRule="auto"/>
-              <w:textAlignment w:val="baseline"/>
-              <w:rPr>
-                <w:rFonts w:ascii="Times New Roman" w:eastAsia="Times New Roman" w:hAnsi="Times New Roman" w:cs="Times New Roman"/>
-                <w:sz w:val="24"/>
-                <w:szCs w:val="24"/>
-              </w:rPr>
-            </w:pPr>
-          </w:p>
-          <w:p>
-            <w:pPr>
-              <w:spacing w:after="0" w:line="240" w:lineRule="auto"/>
-              <w:textAlignment w:val="baseline"/>
-              <w:rPr>
-                <w:rFonts w:ascii="Times New Roman" w:eastAsia="Times New Roman" w:hAnsi="Times New Roman" w:cs="Times New Roman"/>
-                <w:sz w:val="24"/>
-                <w:szCs w:val="24"/>
-              </w:rPr>
-            </w:pPr>
-          </w:p>
-          <w:p>
-            <w:pPr>
-              <w:spacing w:after="0" w:line="240" w:lineRule="auto"/>
-              <w:textAlignment w:val="baseline"/>
-              <w:rPr>
-                <w:rFonts w:ascii="Times New Roman" w:eastAsia="Times New Roman" w:hAnsi="Times New Roman" w:cs="Times New Roman"/>
-                <w:sz w:val="24"/>
-                <w:szCs w:val="24"/>
-              </w:rPr>
-            </w:pPr>
           </w:p>
           <w:p>
             <w:pPr>
@@ -20206,8 +20025,8 @@
       </w:pPr>
     </w:p>
     <w:sectPr>
-      <w:headerReference w:type="default" r:id="rId14"/>
-      <w:footerReference w:type="default" r:id="rId15"/>
+      <w:headerReference w:type="default" r:id="rId16"/>
+      <w:footerReference w:type="default" r:id="rId17"/>
       <w:pgSz w:w="12240" w:h="15840"/>
       <w:pgMar w:top="1417" w:right="1701" w:bottom="1417" w:left="1701" w:header="708" w:footer="708" w:gutter="0"/>
       <w:cols w:space="708"/>
@@ -27064,6 +26883,7 @@
   <w:style w:type="character" w:default="1" w:styleId="Fuentedeprrafopredeter">
     <w:name w:val="Default Paragraph Font"/>
     <w:uiPriority w:val="1"/>
+    <w:semiHidden/>
     <w:unhideWhenUsed/>
   </w:style>
   <w:style w:type="table" w:default="1" w:styleId="Tablanormal">

</xml_diff>